<commit_message>
Added new models to hasznaltauto.ipynb and documentation
</commit_message>
<xml_diff>
--- a/Tucsok.docx
+++ b/Tucsok.docx
@@ -219,6 +219,805 @@
       </w:r>
     </w:p>
     <w:p>
+      <w:r>
+        <w:t>Miután beolvastuk az adatokat, ellenőriztük, hogy szükség van-e adattisztításra.</w:t>
+      </w:r>
+    </w:p>
+    <w:p>
+      <w:r>
+        <w:drawing>
+          <wp:inline distT="0" distB="0" distL="0" distR="0" wp14:anchorId="6ED850EF" wp14:editId="06966F69">
+            <wp:extent cx="1661483" cy="1828800"/>
+            <wp:effectExtent l="0" t="0" r="0" b="0"/>
+            <wp:docPr id="13" name="Kép 13"/>
+            <wp:cNvGraphicFramePr>
+              <a:graphicFrameLocks xmlns:a="http://schemas.openxmlformats.org/drawingml/2006/main" noChangeAspect="1"/>
+            </wp:cNvGraphicFramePr>
+            <a:graphic xmlns:a="http://schemas.openxmlformats.org/drawingml/2006/main">
+              <a:graphicData uri="http://schemas.openxmlformats.org/drawingml/2006/picture">
+                <pic:pic xmlns:pic="http://schemas.openxmlformats.org/drawingml/2006/picture">
+                  <pic:nvPicPr>
+                    <pic:cNvPr id="1" name=""/>
+                    <pic:cNvPicPr/>
+                  </pic:nvPicPr>
+                  <pic:blipFill>
+                    <a:blip r:embed="rId7"/>
+                    <a:stretch>
+                      <a:fillRect/>
+                    </a:stretch>
+                  </pic:blipFill>
+                  <pic:spPr>
+                    <a:xfrm>
+                      <a:off x="0" y="0"/>
+                      <a:ext cx="1671807" cy="1840164"/>
+                    </a:xfrm>
+                    <a:prstGeom prst="rect">
+                      <a:avLst/>
+                    </a:prstGeom>
+                  </pic:spPr>
+                </pic:pic>
+              </a:graphicData>
+            </a:graphic>
+          </wp:inline>
+        </w:drawing>
+      </w:r>
+    </w:p>
+    <w:p>
+      <w:r>
+        <w:t>Mivel az elektromos autóknak nincs hengerűrtartalma, így ezeket 0 értékkel töltöttük fel.</w:t>
+      </w:r>
+    </w:p>
+    <w:p>
+      <w:r>
+        <w:br w:type="page"/>
+      </w:r>
+    </w:p>
+    <w:p>
+      <w:pPr>
+        <w:jc w:val="both"/>
+      </w:pPr>
+      <w:r>
+        <w:lastRenderedPageBreak/>
+        <w:t xml:space="preserve">A márka oszlopot és az üzemanyag oszlopot felosztottuk külön oszlopokra a </w:t>
+      </w:r>
+      <w:proofErr w:type="spellStart"/>
+      <w:r>
+        <w:rPr>
+          <w:b/>
+        </w:rPr>
+        <w:t>pd.get_dummies</w:t>
+      </w:r>
+      <w:proofErr w:type="spellEnd"/>
+      <w:r>
+        <w:t xml:space="preserve"> segítségével. Erre azért volt szükség, mert a regresszi</w:t>
+      </w:r>
+      <w:r>
+        <w:t xml:space="preserve">ós modellek számértékeket várnak input változóként. Ezzel elértük azt, hogy például az üzemanyag típusokra létrejött egy-egy </w:t>
+      </w:r>
+      <w:proofErr w:type="gramStart"/>
+      <w:r>
+        <w:t>oszlop</w:t>
+      </w:r>
+      <w:proofErr w:type="gramEnd"/>
+      <w:r>
+        <w:t xml:space="preserve"> és amelyik kategóriába tartozik az adott autó ott </w:t>
+      </w:r>
+      <w:proofErr w:type="spellStart"/>
+      <w:r>
+        <w:t>True</w:t>
+      </w:r>
+      <w:proofErr w:type="spellEnd"/>
+      <w:r>
+        <w:t xml:space="preserve"> az érték. (Ezeket az értékeket már fel tudja ismerni a modell (0/1) és különbséget tud tenni a márkák és üzemanyag típusa között)</w:t>
+      </w:r>
+    </w:p>
+    <w:p>
+      <w:r>
+        <w:drawing>
+          <wp:inline distT="0" distB="0" distL="0" distR="0" wp14:anchorId="186B3868" wp14:editId="7223F04D">
+            <wp:extent cx="5760720" cy="1723390"/>
+            <wp:effectExtent l="0" t="0" r="0" b="0"/>
+            <wp:docPr id="16" name="Kép 16"/>
+            <wp:cNvGraphicFramePr>
+              <a:graphicFrameLocks xmlns:a="http://schemas.openxmlformats.org/drawingml/2006/main" noChangeAspect="1"/>
+            </wp:cNvGraphicFramePr>
+            <a:graphic xmlns:a="http://schemas.openxmlformats.org/drawingml/2006/main">
+              <a:graphicData uri="http://schemas.openxmlformats.org/drawingml/2006/picture">
+                <pic:pic xmlns:pic="http://schemas.openxmlformats.org/drawingml/2006/picture">
+                  <pic:nvPicPr>
+                    <pic:cNvPr id="1" name=""/>
+                    <pic:cNvPicPr/>
+                  </pic:nvPicPr>
+                  <pic:blipFill>
+                    <a:blip r:embed="rId8"/>
+                    <a:stretch>
+                      <a:fillRect/>
+                    </a:stretch>
+                  </pic:blipFill>
+                  <pic:spPr>
+                    <a:xfrm>
+                      <a:off x="0" y="0"/>
+                      <a:ext cx="5760720" cy="1723390"/>
+                    </a:xfrm>
+                    <a:prstGeom prst="rect">
+                      <a:avLst/>
+                    </a:prstGeom>
+                  </pic:spPr>
+                </pic:pic>
+              </a:graphicData>
+            </a:graphic>
+          </wp:inline>
+        </w:drawing>
+      </w:r>
+    </w:p>
+    <w:p>
+      <w:pPr>
+        <w:rPr>
+          <w:b/>
+        </w:rPr>
+      </w:pPr>
+    </w:p>
+    <w:p>
+      <w:pPr>
+        <w:jc w:val="both"/>
+      </w:pPr>
+      <w:r>
+        <w:t>Az autók állapotának is szöveges reprezentációja van az adatok között. Ezeket az értékeket, mivel egy skálát tudunk belőlük alkotni számértékekké konvertáltuk:</w:t>
+      </w:r>
+    </w:p>
+    <w:p>
+      <w:pPr>
+        <w:rPr>
+          <w:b/>
+        </w:rPr>
+      </w:pPr>
+      <w:r>
+        <w:rPr>
+          <w:b/>
+        </w:rPr>
+        <w:drawing>
+          <wp:inline distT="0" distB="0" distL="0" distR="0" wp14:anchorId="14A1E5F9" wp14:editId="222D36AB">
+            <wp:extent cx="5760720" cy="1652270"/>
+            <wp:effectExtent l="0" t="0" r="0" b="5080"/>
+            <wp:docPr id="17" name="Kép 17"/>
+            <wp:cNvGraphicFramePr>
+              <a:graphicFrameLocks xmlns:a="http://schemas.openxmlformats.org/drawingml/2006/main" noChangeAspect="1"/>
+            </wp:cNvGraphicFramePr>
+            <a:graphic xmlns:a="http://schemas.openxmlformats.org/drawingml/2006/main">
+              <a:graphicData uri="http://schemas.openxmlformats.org/drawingml/2006/picture">
+                <pic:pic xmlns:pic="http://schemas.openxmlformats.org/drawingml/2006/picture">
+                  <pic:nvPicPr>
+                    <pic:cNvPr id="1" name=""/>
+                    <pic:cNvPicPr/>
+                  </pic:nvPicPr>
+                  <pic:blipFill>
+                    <a:blip r:embed="rId9"/>
+                    <a:stretch>
+                      <a:fillRect/>
+                    </a:stretch>
+                  </pic:blipFill>
+                  <pic:spPr>
+                    <a:xfrm>
+                      <a:off x="0" y="0"/>
+                      <a:ext cx="5760720" cy="1652270"/>
+                    </a:xfrm>
+                    <a:prstGeom prst="rect">
+                      <a:avLst/>
+                    </a:prstGeom>
+                  </pic:spPr>
+                </pic:pic>
+              </a:graphicData>
+            </a:graphic>
+          </wp:inline>
+        </w:drawing>
+      </w:r>
+    </w:p>
+    <w:p>
+      <w:pPr>
+        <w:jc w:val="both"/>
+      </w:pPr>
+      <w:r>
+        <w:t>Így olyan számértékeket kaptunk, ahol a szám reprezentálja az állapotot. Minél nagyobb a szám értéke, annál jobb az autó állapota.</w:t>
+      </w:r>
+    </w:p>
+    <w:p>
+      <w:pPr>
+        <w:rPr>
+          <w:b/>
+        </w:rPr>
+      </w:pPr>
+      <w:r>
+        <w:rPr>
+          <w:b/>
+        </w:rPr>
+        <w:br w:type="page"/>
+      </w:r>
+    </w:p>
+    <w:p>
+      <w:pPr>
+        <w:rPr>
+          <w:b/>
+        </w:rPr>
+      </w:pPr>
+      <w:r>
+        <w:rPr>
+          <w:b/>
+        </w:rPr>
+        <w:lastRenderedPageBreak/>
+        <w:t>Adatok vizualizációja</w:t>
+      </w:r>
+    </w:p>
+    <w:p>
+      <w:r>
+        <w:t>A hirdetett autók darabszáma márkánként</w:t>
+      </w:r>
+    </w:p>
+    <w:p>
+      <w:r>
+        <w:drawing>
+          <wp:inline distT="0" distB="0" distL="0" distR="0" wp14:anchorId="6AE72E6E" wp14:editId="3AE749C7">
+            <wp:extent cx="2541319" cy="2262879"/>
+            <wp:effectExtent l="0" t="0" r="0" b="4445"/>
+            <wp:docPr id="14" name="Kép 14"/>
+            <wp:cNvGraphicFramePr>
+              <a:graphicFrameLocks xmlns:a="http://schemas.openxmlformats.org/drawingml/2006/main" noChangeAspect="1"/>
+            </wp:cNvGraphicFramePr>
+            <a:graphic xmlns:a="http://schemas.openxmlformats.org/drawingml/2006/main">
+              <a:graphicData uri="http://schemas.openxmlformats.org/drawingml/2006/picture">
+                <pic:pic xmlns:pic="http://schemas.openxmlformats.org/drawingml/2006/picture">
+                  <pic:nvPicPr>
+                    <pic:cNvPr id="1" name=""/>
+                    <pic:cNvPicPr/>
+                  </pic:nvPicPr>
+                  <pic:blipFill>
+                    <a:blip r:embed="rId10"/>
+                    <a:stretch>
+                      <a:fillRect/>
+                    </a:stretch>
+                  </pic:blipFill>
+                  <pic:spPr>
+                    <a:xfrm>
+                      <a:off x="0" y="0"/>
+                      <a:ext cx="2559982" cy="2279497"/>
+                    </a:xfrm>
+                    <a:prstGeom prst="rect">
+                      <a:avLst/>
+                    </a:prstGeom>
+                  </pic:spPr>
+                </pic:pic>
+              </a:graphicData>
+            </a:graphic>
+          </wp:inline>
+        </w:drawing>
+      </w:r>
+    </w:p>
+    <w:p>
+      <w:r>
+        <w:t xml:space="preserve">A hirdetett autók darabszáma </w:t>
+      </w:r>
+      <w:r>
+        <w:t>üzemanyag szerint</w:t>
+      </w:r>
+    </w:p>
+    <w:p>
+      <w:r>
+        <w:drawing>
+          <wp:inline distT="0" distB="0" distL="0" distR="0" wp14:anchorId="6A5A687D" wp14:editId="41B1FC3D">
+            <wp:extent cx="2000992" cy="1677808"/>
+            <wp:effectExtent l="0" t="0" r="0" b="0"/>
+            <wp:docPr id="15" name="Kép 15"/>
+            <wp:cNvGraphicFramePr>
+              <a:graphicFrameLocks xmlns:a="http://schemas.openxmlformats.org/drawingml/2006/main" noChangeAspect="1"/>
+            </wp:cNvGraphicFramePr>
+            <a:graphic xmlns:a="http://schemas.openxmlformats.org/drawingml/2006/main">
+              <a:graphicData uri="http://schemas.openxmlformats.org/drawingml/2006/picture">
+                <pic:pic xmlns:pic="http://schemas.openxmlformats.org/drawingml/2006/picture">
+                  <pic:nvPicPr>
+                    <pic:cNvPr id="1" name=""/>
+                    <pic:cNvPicPr/>
+                  </pic:nvPicPr>
+                  <pic:blipFill>
+                    <a:blip r:embed="rId11"/>
+                    <a:stretch>
+                      <a:fillRect/>
+                    </a:stretch>
+                  </pic:blipFill>
+                  <pic:spPr>
+                    <a:xfrm>
+                      <a:off x="0" y="0"/>
+                      <a:ext cx="2040524" cy="1710955"/>
+                    </a:xfrm>
+                    <a:prstGeom prst="rect">
+                      <a:avLst/>
+                    </a:prstGeom>
+                  </pic:spPr>
+                </pic:pic>
+              </a:graphicData>
+            </a:graphic>
+          </wp:inline>
+        </w:drawing>
+      </w:r>
+    </w:p>
+    <w:p>
+      <w:r>
+        <w:br w:type="page"/>
+      </w:r>
+    </w:p>
+    <w:p>
+      <w:r>
+        <w:rPr>
+          <w:b/>
+          <w:bCs/>
+        </w:rPr>
+        <w:lastRenderedPageBreak/>
+        <w:t>Választott ML algoritmusok:</w:t>
+      </w:r>
+      <w:r>
+        <w:t xml:space="preserve"> </w:t>
+      </w:r>
+    </w:p>
+    <w:p>
+      <w:pPr>
+        <w:pStyle w:val="Listaszerbekezds"/>
+        <w:numPr>
+          <w:ilvl w:val="0"/>
+          <w:numId w:val="7"/>
+        </w:numPr>
+      </w:pPr>
+      <w:proofErr w:type="spellStart"/>
+      <w:r>
+        <w:t>LinearRegression</w:t>
+      </w:r>
+      <w:proofErr w:type="spellEnd"/>
+    </w:p>
+    <w:p>
+      <w:pPr>
+        <w:pStyle w:val="Listaszerbekezds"/>
+        <w:numPr>
+          <w:ilvl w:val="0"/>
+          <w:numId w:val="7"/>
+        </w:numPr>
+      </w:pPr>
+      <w:r>
+        <w:t>Lasso</w:t>
+      </w:r>
+    </w:p>
+    <w:p>
+      <w:pPr>
+        <w:pStyle w:val="Listaszerbekezds"/>
+        <w:numPr>
+          <w:ilvl w:val="0"/>
+          <w:numId w:val="7"/>
+        </w:numPr>
+      </w:pPr>
+      <w:proofErr w:type="spellStart"/>
+      <w:r>
+        <w:t>Ridge</w:t>
+      </w:r>
+      <w:proofErr w:type="spellEnd"/>
+    </w:p>
+    <w:p>
+      <w:pPr>
+        <w:pStyle w:val="Listaszerbekezds"/>
+        <w:numPr>
+          <w:ilvl w:val="0"/>
+          <w:numId w:val="7"/>
+        </w:numPr>
+      </w:pPr>
+      <w:proofErr w:type="spellStart"/>
+      <w:r>
+        <w:t>DecisionTreeRegressor</w:t>
+      </w:r>
+      <w:proofErr w:type="spellEnd"/>
+    </w:p>
+    <w:p>
+      <w:pPr>
+        <w:pStyle w:val="Listaszerbekezds"/>
+        <w:numPr>
+          <w:ilvl w:val="0"/>
+          <w:numId w:val="7"/>
+        </w:numPr>
+      </w:pPr>
+      <w:proofErr w:type="spellStart"/>
+      <w:r>
+        <w:t>RandomForestRegressor</w:t>
+      </w:r>
+      <w:proofErr w:type="spellEnd"/>
+    </w:p>
+    <w:p>
+      <w:pPr>
+        <w:rPr>
+          <w:b/>
+        </w:rPr>
+      </w:pPr>
+      <w:r>
+        <w:rPr>
+          <w:b/>
+        </w:rPr>
+        <w:t>Tanítás és kiértékelés:</w:t>
+      </w:r>
+    </w:p>
+    <w:p>
+      <w:r>
+        <w:t xml:space="preserve">Az adathalmazt felosztottuk tanuló és teszt adatokra az </w:t>
+      </w:r>
+      <w:proofErr w:type="spellStart"/>
+      <w:r>
+        <w:t>Skicit</w:t>
+      </w:r>
+      <w:proofErr w:type="spellEnd"/>
+      <w:r>
+        <w:t xml:space="preserve"> </w:t>
+      </w:r>
+      <w:proofErr w:type="spellStart"/>
+      <w:r>
+        <w:t>Learn</w:t>
+      </w:r>
+      <w:proofErr w:type="spellEnd"/>
+      <w:r>
+        <w:t xml:space="preserve"> </w:t>
+      </w:r>
+      <w:proofErr w:type="spellStart"/>
+      <w:r>
+        <w:t>train_test_</w:t>
+      </w:r>
+      <w:proofErr w:type="gramStart"/>
+      <w:r>
+        <w:t>split</w:t>
+      </w:r>
+      <w:proofErr w:type="spellEnd"/>
+      <w:r>
+        <w:t>(</w:t>
+      </w:r>
+      <w:proofErr w:type="gramEnd"/>
+      <w:r>
+        <w:t>) metódusával. Majd a különböző algoritmusokat használva a következő eredményekre jutottunk:</w:t>
+      </w:r>
+    </w:p>
+    <w:tbl>
+      <w:tblPr>
+        <w:tblStyle w:val="Rcsostblzat"/>
+        <w:tblW w:w="0" w:type="auto"/>
+        <w:tblLook w:val="04A0" w:firstRow="1" w:lastRow="0" w:firstColumn="1" w:lastColumn="0" w:noHBand="0" w:noVBand="1"/>
+      </w:tblPr>
+      <w:tblGrid>
+        <w:gridCol w:w="4531"/>
+        <w:gridCol w:w="4531"/>
+      </w:tblGrid>
+      <w:tr>
+        <w:tc>
+          <w:tcPr>
+            <w:tcW w:w="9062" w:type="dxa"/>
+            <w:gridSpan w:val="2"/>
+          </w:tcPr>
+          <w:p>
+            <w:pPr>
+              <w:jc w:val="center"/>
+              <w:rPr>
+                <w:b/>
+              </w:rPr>
+            </w:pPr>
+            <w:r>
+              <w:rPr>
+                <w:b/>
+              </w:rPr>
+              <w:t>Eredmények</w:t>
+            </w:r>
+          </w:p>
+        </w:tc>
+      </w:tr>
+      <w:tr>
+        <w:tc>
+          <w:tcPr>
+            <w:tcW w:w="4531" w:type="dxa"/>
+          </w:tcPr>
+          <w:p>
+            <w:pPr>
+              <w:rPr>
+                <w:b/>
+              </w:rPr>
+            </w:pPr>
+            <w:r>
+              <w:rPr>
+                <w:b/>
+              </w:rPr>
+              <w:t>Gépi tanuló algoritmus</w:t>
+            </w:r>
+          </w:p>
+        </w:tc>
+        <w:tc>
+          <w:tcPr>
+            <w:tcW w:w="4531" w:type="dxa"/>
+          </w:tcPr>
+          <w:p>
+            <w:pPr>
+              <w:rPr>
+                <w:b/>
+              </w:rPr>
+            </w:pPr>
+            <w:r>
+              <w:rPr>
+                <w:b/>
+              </w:rPr>
+              <w:t>Pontosság</w:t>
+            </w:r>
+          </w:p>
+        </w:tc>
+      </w:tr>
+      <w:tr>
+        <w:tc>
+          <w:tcPr>
+            <w:tcW w:w="4531" w:type="dxa"/>
+          </w:tcPr>
+          <w:p>
+            <w:proofErr w:type="spellStart"/>
+            <w:r>
+              <w:t>LinearRegression</w:t>
+            </w:r>
+            <w:proofErr w:type="spellEnd"/>
+          </w:p>
+        </w:tc>
+        <w:tc>
+          <w:tcPr>
+            <w:tcW w:w="4531" w:type="dxa"/>
+          </w:tcPr>
+          <w:p>
+            <w:r>
+              <w:t>0.7671041674475926</w:t>
+            </w:r>
+          </w:p>
+        </w:tc>
+      </w:tr>
+      <w:tr>
+        <w:tc>
+          <w:tcPr>
+            <w:tcW w:w="4531" w:type="dxa"/>
+          </w:tcPr>
+          <w:p>
+            <w:proofErr w:type="spellStart"/>
+            <w:r>
+              <w:t>Ridge</w:t>
+            </w:r>
+            <w:proofErr w:type="spellEnd"/>
+          </w:p>
+        </w:tc>
+        <w:tc>
+          <w:tcPr>
+            <w:tcW w:w="4531" w:type="dxa"/>
+          </w:tcPr>
+          <w:p>
+            <w:r>
+              <w:t>0.7671132515190189</w:t>
+            </w:r>
+          </w:p>
+        </w:tc>
+      </w:tr>
+      <w:tr>
+        <w:tc>
+          <w:tcPr>
+            <w:tcW w:w="4531" w:type="dxa"/>
+          </w:tcPr>
+          <w:p>
+            <w:r>
+              <w:t>Lasso</w:t>
+            </w:r>
+          </w:p>
+        </w:tc>
+        <w:tc>
+          <w:tcPr>
+            <w:tcW w:w="4531" w:type="dxa"/>
+          </w:tcPr>
+          <w:p>
+            <w:r>
+              <w:t>0.7671041606337548</w:t>
+            </w:r>
+          </w:p>
+        </w:tc>
+      </w:tr>
+      <w:tr>
+        <w:tc>
+          <w:tcPr>
+            <w:tcW w:w="4531" w:type="dxa"/>
+          </w:tcPr>
+          <w:p>
+            <w:proofErr w:type="spellStart"/>
+            <w:r>
+              <w:t>DecisionTreeRegressor</w:t>
+            </w:r>
+            <w:proofErr w:type="spellEnd"/>
+          </w:p>
+        </w:tc>
+        <w:tc>
+          <w:tcPr>
+            <w:tcW w:w="4531" w:type="dxa"/>
+          </w:tcPr>
+          <w:p>
+            <w:r>
+              <w:t>0.8556583099441392</w:t>
+            </w:r>
+          </w:p>
+        </w:tc>
+      </w:tr>
+      <w:tr>
+        <w:tc>
+          <w:tcPr>
+            <w:tcW w:w="4531" w:type="dxa"/>
+          </w:tcPr>
+          <w:p>
+            <w:proofErr w:type="spellStart"/>
+            <w:r>
+              <w:t>RandomForestRegressor</w:t>
+            </w:r>
+            <w:proofErr w:type="spellEnd"/>
+          </w:p>
+        </w:tc>
+        <w:tc>
+          <w:tcPr>
+            <w:tcW w:w="4531" w:type="dxa"/>
+          </w:tcPr>
+          <w:p>
+            <w:r>
+              <w:t>0.8752826786859957</w:t>
+            </w:r>
+          </w:p>
+        </w:tc>
+      </w:tr>
+    </w:tbl>
+    <w:p/>
+    <w:p>
+      <w:pPr>
+        <w:rPr>
+          <w:b/>
+        </w:rPr>
+      </w:pPr>
+      <w:r>
+        <w:rPr>
+          <w:b/>
+        </w:rPr>
+        <w:t>Eredmények vizualizációja:</w:t>
+      </w:r>
+    </w:p>
+    <w:p>
+      <w:proofErr w:type="spellStart"/>
+      <w:r>
+        <w:t>LinearRegression</w:t>
+      </w:r>
+      <w:proofErr w:type="spellEnd"/>
+      <w:r>
+        <w:t>:</w:t>
+      </w:r>
+    </w:p>
+    <w:p>
+      <w:r>
+        <w:drawing>
+          <wp:inline distT="0" distB="0" distL="0" distR="0" wp14:anchorId="3A92DE0B" wp14:editId="7E8CA9A0">
+            <wp:extent cx="3752354" cy="2422566"/>
+            <wp:effectExtent l="0" t="0" r="635" b="0"/>
+            <wp:docPr id="21" name="Kép 21"/>
+            <wp:cNvGraphicFramePr>
+              <a:graphicFrameLocks xmlns:a="http://schemas.openxmlformats.org/drawingml/2006/main" noChangeAspect="1"/>
+            </wp:cNvGraphicFramePr>
+            <a:graphic xmlns:a="http://schemas.openxmlformats.org/drawingml/2006/main">
+              <a:graphicData uri="http://schemas.openxmlformats.org/drawingml/2006/picture">
+                <pic:pic xmlns:pic="http://schemas.openxmlformats.org/drawingml/2006/picture">
+                  <pic:nvPicPr>
+                    <pic:cNvPr id="1" name=""/>
+                    <pic:cNvPicPr/>
+                  </pic:nvPicPr>
+                  <pic:blipFill>
+                    <a:blip r:embed="rId12"/>
+                    <a:stretch>
+                      <a:fillRect/>
+                    </a:stretch>
+                  </pic:blipFill>
+                  <pic:spPr>
+                    <a:xfrm>
+                      <a:off x="0" y="0"/>
+                      <a:ext cx="3801887" cy="2454545"/>
+                    </a:xfrm>
+                    <a:prstGeom prst="rect">
+                      <a:avLst/>
+                    </a:prstGeom>
+                  </pic:spPr>
+                </pic:pic>
+              </a:graphicData>
+            </a:graphic>
+          </wp:inline>
+        </w:drawing>
+      </w:r>
+    </w:p>
+    <w:p>
+      <w:r>
+        <w:drawing>
+          <wp:inline distT="0" distB="0" distL="0" distR="0" wp14:anchorId="711D2727" wp14:editId="2769B894">
+            <wp:extent cx="3251929" cy="2072244"/>
+            <wp:effectExtent l="0" t="0" r="5715" b="4445"/>
+            <wp:docPr id="23" name="Kép 23"/>
+            <wp:cNvGraphicFramePr>
+              <a:graphicFrameLocks xmlns:a="http://schemas.openxmlformats.org/drawingml/2006/main" noChangeAspect="1"/>
+            </wp:cNvGraphicFramePr>
+            <a:graphic xmlns:a="http://schemas.openxmlformats.org/drawingml/2006/main">
+              <a:graphicData uri="http://schemas.openxmlformats.org/drawingml/2006/picture">
+                <pic:pic xmlns:pic="http://schemas.openxmlformats.org/drawingml/2006/picture">
+                  <pic:nvPicPr>
+                    <pic:cNvPr id="1" name=""/>
+                    <pic:cNvPicPr/>
+                  </pic:nvPicPr>
+                  <pic:blipFill>
+                    <a:blip r:embed="rId13"/>
+                    <a:stretch>
+                      <a:fillRect/>
+                    </a:stretch>
+                  </pic:blipFill>
+                  <pic:spPr>
+                    <a:xfrm>
+                      <a:off x="0" y="0"/>
+                      <a:ext cx="3261799" cy="2078534"/>
+                    </a:xfrm>
+                    <a:prstGeom prst="rect">
+                      <a:avLst/>
+                    </a:prstGeom>
+                  </pic:spPr>
+                </pic:pic>
+              </a:graphicData>
+            </a:graphic>
+          </wp:inline>
+        </w:drawing>
+      </w:r>
+    </w:p>
+    <w:p>
+      <w:proofErr w:type="spellStart"/>
+      <w:r>
+        <w:lastRenderedPageBreak/>
+        <w:t>RandomForestRegressor</w:t>
+      </w:r>
+      <w:proofErr w:type="spellEnd"/>
+      <w:r>
+        <w:t>:</w:t>
+      </w:r>
+    </w:p>
+    <w:p>
+      <w:r>
+        <w:drawing>
+          <wp:inline distT="0" distB="0" distL="0" distR="0" wp14:anchorId="161B7865" wp14:editId="4212CEA4">
+            <wp:extent cx="4874820" cy="3177338"/>
+            <wp:effectExtent l="0" t="0" r="2540" b="4445"/>
+            <wp:docPr id="25" name="Kép 25"/>
+            <wp:cNvGraphicFramePr>
+              <a:graphicFrameLocks xmlns:a="http://schemas.openxmlformats.org/drawingml/2006/main" noChangeAspect="1"/>
+            </wp:cNvGraphicFramePr>
+            <a:graphic xmlns:a="http://schemas.openxmlformats.org/drawingml/2006/main">
+              <a:graphicData uri="http://schemas.openxmlformats.org/drawingml/2006/picture">
+                <pic:pic xmlns:pic="http://schemas.openxmlformats.org/drawingml/2006/picture">
+                  <pic:nvPicPr>
+                    <pic:cNvPr id="1" name=""/>
+                    <pic:cNvPicPr/>
+                  </pic:nvPicPr>
+                  <pic:blipFill>
+                    <a:blip r:embed="rId14"/>
+                    <a:stretch>
+                      <a:fillRect/>
+                    </a:stretch>
+                  </pic:blipFill>
+                  <pic:spPr>
+                    <a:xfrm>
+                      <a:off x="0" y="0"/>
+                      <a:ext cx="4886624" cy="3185032"/>
+                    </a:xfrm>
+                    <a:prstGeom prst="rect">
+                      <a:avLst/>
+                    </a:prstGeom>
+                  </pic:spPr>
+                </pic:pic>
+              </a:graphicData>
+            </a:graphic>
+          </wp:inline>
+        </w:drawing>
+      </w:r>
+      <w:bookmarkStart w:id="0" w:name="_GoBack"/>
+      <w:bookmarkEnd w:id="0"/>
+    </w:p>
+    <w:p>
       <w:pPr>
         <w:rPr>
           <w:rFonts w:asciiTheme="majorHAnsi" w:eastAsiaTheme="majorEastAsia" w:hAnsiTheme="majorHAnsi" w:cstheme="majorBidi"/>
@@ -261,7 +1060,7 @@
       <w:r>
         <w:t xml:space="preserve">: </w:t>
       </w:r>
-      <w:hyperlink r:id="rId7" w:history="1">
+      <w:hyperlink r:id="rId15" w:history="1">
         <w:r>
           <w:rPr>
             <w:rStyle w:val="Hiperhivatkozs"/>
@@ -304,7 +1103,7 @@
                     <pic:cNvPicPr/>
                   </pic:nvPicPr>
                   <pic:blipFill>
-                    <a:blip r:embed="rId8"/>
+                    <a:blip r:embed="rId16"/>
                     <a:stretch>
                       <a:fillRect/>
                     </a:stretch>
@@ -362,7 +1161,7 @@
                     <pic:cNvPicPr/>
                   </pic:nvPicPr>
                   <pic:blipFill>
-                    <a:blip r:embed="rId9"/>
+                    <a:blip r:embed="rId17"/>
                     <a:stretch>
                       <a:fillRect/>
                     </a:stretch>
@@ -414,7 +1213,7 @@
                     <pic:cNvPicPr/>
                   </pic:nvPicPr>
                   <pic:blipFill>
-                    <a:blip r:embed="rId10"/>
+                    <a:blip r:embed="rId18"/>
                     <a:stretch>
                       <a:fillRect/>
                     </a:stretch>
@@ -507,7 +1306,7 @@
                     <pic:cNvPicPr/>
                   </pic:nvPicPr>
                   <pic:blipFill>
-                    <a:blip r:embed="rId11"/>
+                    <a:blip r:embed="rId19"/>
                     <a:stretch>
                       <a:fillRect/>
                     </a:stretch>
@@ -565,7 +1364,7 @@
                     <pic:cNvPicPr/>
                   </pic:nvPicPr>
                   <pic:blipFill>
-                    <a:blip r:embed="rId12"/>
+                    <a:blip r:embed="rId20"/>
                     <a:stretch>
                       <a:fillRect/>
                     </a:stretch>
@@ -615,7 +1414,7 @@
                     <pic:cNvPicPr/>
                   </pic:nvPicPr>
                   <pic:blipFill>
-                    <a:blip r:embed="rId13"/>
+                    <a:blip r:embed="rId21"/>
                     <a:stretch>
                       <a:fillRect/>
                     </a:stretch>
@@ -900,6 +1699,28 @@
             <w:tcW w:w="4531" w:type="dxa"/>
           </w:tcPr>
           <w:p>
+            <w:r>
+              <w:t>Lasso</w:t>
+            </w:r>
+          </w:p>
+        </w:tc>
+        <w:tc>
+          <w:tcPr>
+            <w:tcW w:w="4531" w:type="dxa"/>
+          </w:tcPr>
+          <w:p>
+            <w:r>
+              <w:t>0.8280164129060429</w:t>
+            </w:r>
+          </w:p>
+        </w:tc>
+      </w:tr>
+      <w:tr>
+        <w:tc>
+          <w:tcPr>
+            <w:tcW w:w="4531" w:type="dxa"/>
+          </w:tcPr>
+          <w:p>
             <w:proofErr w:type="spellStart"/>
             <w:r>
               <w:t>DecisionTreeRegressor</w:t>
@@ -990,7 +1811,7 @@
                     <pic:cNvPicPr/>
                   </pic:nvPicPr>
                   <pic:blipFill>
-                    <a:blip r:embed="rId14"/>
+                    <a:blip r:embed="rId22"/>
                     <a:stretch>
                       <a:fillRect/>
                     </a:stretch>
@@ -1029,7 +1850,7 @@
                     <pic:cNvPicPr/>
                   </pic:nvPicPr>
                   <pic:blipFill>
-                    <a:blip r:embed="rId15"/>
+                    <a:blip r:embed="rId23"/>
                     <a:stretch>
                       <a:fillRect/>
                     </a:stretch>
@@ -1085,7 +1906,7 @@
                     <pic:cNvPicPr/>
                   </pic:nvPicPr>
                   <pic:blipFill>
-                    <a:blip r:embed="rId16"/>
+                    <a:blip r:embed="rId24"/>
                     <a:stretch>
                       <a:fillRect/>
                     </a:stretch>
@@ -1138,7 +1959,7 @@
                     <pic:cNvPicPr/>
                   </pic:nvPicPr>
                   <pic:blipFill>
-                    <a:blip r:embed="rId17"/>
+                    <a:blip r:embed="rId25"/>
                     <a:stretch>
                       <a:fillRect/>
                     </a:stretch>
@@ -1158,8 +1979,6 @@
           </wp:inline>
         </w:drawing>
       </w:r>
-      <w:bookmarkStart w:id="0" w:name="_GoBack"/>
-      <w:bookmarkEnd w:id="0"/>
     </w:p>
     <w:p>
       <w:pPr>
@@ -1221,7 +2040,7 @@
       <w:r>
         <w:t xml:space="preserve"> </w:t>
       </w:r>
-      <w:hyperlink r:id="rId18" w:history="1">
+      <w:hyperlink r:id="rId26" w:history="1">
         <w:r>
           <w:rPr>
             <w:rStyle w:val="Hiperhivatkozs"/>
@@ -1252,7 +2071,7 @@
                     <pic:cNvPicPr/>
                   </pic:nvPicPr>
                   <pic:blipFill>
-                    <a:blip r:embed="rId19"/>
+                    <a:blip r:embed="rId27"/>
                     <a:stretch>
                       <a:fillRect/>
                     </a:stretch>
@@ -1354,7 +2173,7 @@
                     <pic:cNvPicPr/>
                   </pic:nvPicPr>
                   <pic:blipFill>
-                    <a:blip r:embed="rId20"/>
+                    <a:blip r:embed="rId28"/>
                     <a:stretch>
                       <a:fillRect/>
                     </a:stretch>
@@ -1390,7 +2209,7 @@
       <w:r>
         <w:t xml:space="preserve">: </w:t>
       </w:r>
-      <w:hyperlink r:id="rId21" w:history="1">
+      <w:hyperlink r:id="rId29" w:history="1">
         <w:r>
           <w:rPr>
             <w:rStyle w:val="Hiperhivatkozs"/>
@@ -1645,7 +2464,7 @@
                     <pic:cNvPicPr/>
                   </pic:nvPicPr>
                   <pic:blipFill>
-                    <a:blip r:embed="rId22"/>
+                    <a:blip r:embed="rId30"/>
                     <a:stretch>
                       <a:fillRect/>
                     </a:stretch>
@@ -1829,7 +2648,7 @@
                     <pic:cNvPicPr/>
                   </pic:nvPicPr>
                   <pic:blipFill>
-                    <a:blip r:embed="rId23"/>
+                    <a:blip r:embed="rId31"/>
                     <a:stretch>
                       <a:fillRect/>
                     </a:stretch>
@@ -3606,7 +4425,7 @@
   <w:style w:type="paragraph" w:default="1" w:styleId="Norml">
     <w:name w:val="Normal"/>
     <w:qFormat/>
-    <w:rsid w:val="00DA0399"/>
+    <w:rsid w:val="005E510F"/>
   </w:style>
   <w:style w:type="paragraph" w:styleId="Cmsor1">
     <w:name w:val="heading 1"/>

</xml_diff>